<commit_message>
Updated the pdf file
Signed-off-by: Illia Nechesa <nechesaillya@yahoo.es>
</commit_message>
<xml_diff>
--- a/p1/Practica 1.docx
+++ b/p1/Practica 1.docx
@@ -267,13 +267,7 @@
     </w:p>
     <w:p>
       <w:r>
-        <w:t>Vamos a proceder a descifrar el siguiente enunciado que esta cifrado en DES con la clave ‘</w:t>
-      </w:r>
-      <w:r>
-        <w:t>0123456789012345</w:t>
-      </w:r>
-      <w:r>
-        <w:t>’:</w:t>
+        <w:t>Vamos a proceder a descifrar el siguiente enunciado que esta cifrado en DES con la clave ‘0123456789012345’:</w:t>
       </w:r>
     </w:p>
     <w:p>
@@ -816,13 +810,7 @@
           <w:b/>
         </w:rPr>
         <w:lastRenderedPageBreak/>
-        <w:t xml:space="preserve">Enunciado </w:t>
-      </w:r>
-      <w:r>
-        <w:rPr>
-          <w:b/>
-        </w:rPr>
-        <w:t>5</w:t>
+        <w:t>Enunciado 5</w:t>
       </w:r>
     </w:p>
     <w:p>
@@ -867,13 +855,7 @@
         <w:rPr>
           <w:lang w:val="en-GB"/>
         </w:rPr>
-        <w:t>(passphrase ssi29)</w:t>
-      </w:r>
-      <w:r>
-        <w:rPr>
-          <w:lang w:val="en-GB"/>
-        </w:rPr>
-        <w:t xml:space="preserve"> </w:t>
+        <w:t xml:space="preserve">(passphrase ssi29) </w:t>
       </w:r>
     </w:p>
     <w:p>
@@ -1014,23 +996,7 @@
           <w:color w:val="C00000"/>
           <w:lang w:val="en-GB"/>
         </w:rPr>
-        <w:t xml:space="preserve">There are quite a few </w:t>
-      </w:r>
-      <w:proofErr w:type="gramStart"/>
-      <w:r>
-        <w:rPr>
-          <w:color w:val="C00000"/>
-          <w:lang w:val="en-GB"/>
-        </w:rPr>
-        <w:t>fields</w:t>
-      </w:r>
-      <w:proofErr w:type="gramEnd"/>
-      <w:r>
-        <w:rPr>
-          <w:color w:val="C00000"/>
-          <w:lang w:val="en-GB"/>
-        </w:rPr>
-        <w:t xml:space="preserve"> but you can leave some blank</w:t>
+        <w:t>There are quite a few fields but you can leave some blank</w:t>
       </w:r>
     </w:p>
     <w:p>
@@ -1115,17 +1081,8 @@
           <w:color w:val="C00000"/>
           <w:lang w:val="en-GB"/>
         </w:rPr>
-        <w:t>State or Province Name (full name) [</w:t>
-      </w:r>
-      <w:proofErr w:type="gramStart"/>
-      <w:r>
-        <w:rPr>
-          <w:color w:val="C00000"/>
-          <w:lang w:val="en-GB"/>
-        </w:rPr>
-        <w:t>]:Navarra</w:t>
-      </w:r>
-      <w:proofErr w:type="gramEnd"/>
+        <w:t>State or Province Name (full name) []:Navarra</w:t>
+      </w:r>
     </w:p>
     <w:p>
       <w:pPr>
@@ -1157,17 +1114,8 @@
           <w:color w:val="C00000"/>
           <w:lang w:val="en-GB"/>
         </w:rPr>
-        <w:t>, city) [</w:t>
-      </w:r>
-      <w:proofErr w:type="gramStart"/>
-      <w:r>
-        <w:rPr>
-          <w:color w:val="C00000"/>
-          <w:lang w:val="en-GB"/>
-        </w:rPr>
-        <w:t>]:Pamplona</w:t>
-      </w:r>
-      <w:proofErr w:type="gramEnd"/>
+        <w:t>, city) []:Pamplona</w:t>
+      </w:r>
     </w:p>
     <w:p>
       <w:pPr>
@@ -1199,15 +1147,7 @@
           <w:color w:val="C00000"/>
           <w:lang w:val="en-GB"/>
         </w:rPr>
-        <w:t>, company) [</w:t>
-      </w:r>
-      <w:proofErr w:type="gramStart"/>
-      <w:r>
-        <w:rPr>
-          <w:color w:val="C00000"/>
-          <w:lang w:val="en-GB"/>
-        </w:rPr>
-        <w:t>]:</w:t>
+        <w:t>, company) []:</w:t>
       </w:r>
       <w:proofErr w:type="spellStart"/>
       <w:r>
@@ -1218,7 +1158,6 @@
         <w:t>UpNa</w:t>
       </w:r>
       <w:proofErr w:type="spellEnd"/>
-      <w:proofErr w:type="gramEnd"/>
     </w:p>
     <w:p>
       <w:pPr>
@@ -1250,23 +1189,7 @@
           <w:color w:val="C00000"/>
           <w:lang w:val="en-GB"/>
         </w:rPr>
-        <w:t>, section) [</w:t>
-      </w:r>
-      <w:proofErr w:type="gramStart"/>
-      <w:r>
-        <w:rPr>
-          <w:color w:val="C00000"/>
-          <w:lang w:val="en-GB"/>
-        </w:rPr>
-        <w:t>]:SSI</w:t>
-      </w:r>
-      <w:proofErr w:type="gramEnd"/>
-      <w:r>
-        <w:rPr>
-          <w:color w:val="C00000"/>
-          <w:lang w:val="en-GB"/>
-        </w:rPr>
-        <w:t xml:space="preserve">           </w:t>
+        <w:t xml:space="preserve">, section) []:SSI           </w:t>
       </w:r>
     </w:p>
     <w:p>
@@ -1299,17 +1222,8 @@
           <w:color w:val="C00000"/>
           <w:lang w:val="en-GB"/>
         </w:rPr>
-        <w:t>, fully qualified host name) [</w:t>
-      </w:r>
-      <w:proofErr w:type="gramStart"/>
-      <w:r>
-        <w:rPr>
-          <w:color w:val="C00000"/>
-          <w:lang w:val="en-GB"/>
-        </w:rPr>
-        <w:t>]:SSI</w:t>
-      </w:r>
-      <w:proofErr w:type="gramEnd"/>
+        <w:t>, fully qualified host name) []:SSI</w:t>
+      </w:r>
     </w:p>
     <w:p>
       <w:pPr>
@@ -1325,17 +1239,8 @@
           <w:color w:val="C00000"/>
           <w:lang w:val="en-GB"/>
         </w:rPr>
-        <w:t>Email Address [</w:t>
-      </w:r>
-      <w:proofErr w:type="gramStart"/>
-      <w:r>
-        <w:rPr>
-          <w:color w:val="C00000"/>
-          <w:lang w:val="en-GB"/>
-        </w:rPr>
-        <w:t>]:ospino.p@gmail.com</w:t>
-      </w:r>
-      <w:proofErr w:type="gramEnd"/>
+        <w:t>Email Address []:ospino.p@gmail.com</w:t>
+      </w:r>
     </w:p>
     <w:p>
       <w:pPr>
@@ -2152,136 +2057,59 @@
     <w:p>
       <w:r>
         <w:lastRenderedPageBreak/>
-        <w:t>He</w:t>
-      </w:r>
-      <w:r>
-        <w:t>mos</w:t>
-      </w:r>
-      <w:r>
-        <w:t xml:space="preserve"> instalado apache2, y lo he</w:t>
-      </w:r>
-      <w:r>
-        <w:t>mos</w:t>
-      </w:r>
-      <w:r>
-        <w:t xml:space="preserve"> lanzado. He</w:t>
-      </w:r>
-      <w:r>
-        <w:t>mos</w:t>
-      </w:r>
-      <w:r>
-        <w:t xml:space="preserve"> creado en un comando tanto el certificado como la clave, que posteriormente los utilizo</w:t>
-      </w:r>
+        <w:t>Hemos instalado apache2, y lo hemos lanzado. Hemos creado en un comando tanto el certificado como la clave, que posteriormente los utilizo en el archivo de propiedades "default-</w:t>
+      </w:r>
+      <w:proofErr w:type="spellStart"/>
+      <w:r>
+        <w:t>ssl.conf</w:t>
+      </w:r>
+      <w:proofErr w:type="spellEnd"/>
+      <w:r>
+        <w:t xml:space="preserve">". También hemos modificado el archivo 000-default.conf, ya que nos es imposible conectarnos al servidor. En el </w:t>
+      </w:r>
+      <w:proofErr w:type="spellStart"/>
+      <w:r>
+        <w:t>arhivo</w:t>
+      </w:r>
+      <w:proofErr w:type="spellEnd"/>
+      <w:r>
+        <w:t xml:space="preserve"> apache2.conf hemos añadido también el </w:t>
+      </w:r>
+      <w:proofErr w:type="spellStart"/>
+      <w:r>
+        <w:t>servername</w:t>
+      </w:r>
+      <w:proofErr w:type="spellEnd"/>
+      <w:r>
+        <w:t xml:space="preserve">. En los </w:t>
+      </w:r>
+      <w:proofErr w:type="spellStart"/>
+      <w:r>
+        <w:t>screenshots</w:t>
+      </w:r>
+      <w:proofErr w:type="spellEnd"/>
+      <w:r>
+        <w:t xml:space="preserve">, se pueden ver todos los cambios realizados, y además hemos comprobado que el puerto 443 este escuchando y que está reservado para el apache2. Aquí abajo dejo los </w:t>
+      </w:r>
+      <w:proofErr w:type="spellStart"/>
+      <w:r>
+        <w:t>screenshots</w:t>
+      </w:r>
+      <w:proofErr w:type="spellEnd"/>
+      <w:r>
+        <w:t xml:space="preserve"> con la </w:t>
+      </w:r>
+      <w:proofErr w:type="spellStart"/>
+      <w:r>
+        <w:t>configuracion</w:t>
+      </w:r>
+      <w:proofErr w:type="spellEnd"/>
       <w:r>
         <w:t xml:space="preserve"> </w:t>
       </w:r>
       <w:r>
-        <w:t>en el archivo de propiedades "default-</w:t>
-      </w:r>
-      <w:proofErr w:type="spellStart"/>
-      <w:r>
-        <w:t>ssl.conf</w:t>
-      </w:r>
-      <w:proofErr w:type="spellEnd"/>
-      <w:r>
-        <w:t xml:space="preserve">". </w:t>
-      </w:r>
-      <w:r>
-        <w:t>También</w:t>
-      </w:r>
-      <w:r>
-        <w:t xml:space="preserve"> he</w:t>
-      </w:r>
-      <w:r>
-        <w:t>mos</w:t>
-      </w:r>
-      <w:r>
-        <w:t xml:space="preserve"> modificado el archivo 000-default.conf, ya que nos es imposible conectarnos al servidor</w:t>
-      </w:r>
-      <w:r>
-        <w:t xml:space="preserve">. </w:t>
-      </w:r>
-      <w:r>
-        <w:t xml:space="preserve">En el </w:t>
-      </w:r>
-      <w:proofErr w:type="spellStart"/>
-      <w:r>
-        <w:t>arhivo</w:t>
-      </w:r>
-      <w:proofErr w:type="spellEnd"/>
-      <w:r>
-        <w:t xml:space="preserve"> apache2.conf hemos añadido </w:t>
-      </w:r>
-      <w:r>
-        <w:t>también</w:t>
-      </w:r>
-      <w:r>
-        <w:t xml:space="preserve"> el </w:t>
-      </w:r>
-      <w:proofErr w:type="spellStart"/>
-      <w:r>
-        <w:t>serv</w:t>
-      </w:r>
-      <w:r>
-        <w:t>e</w:t>
-      </w:r>
-      <w:r>
-        <w:t>rname</w:t>
-      </w:r>
-      <w:proofErr w:type="spellEnd"/>
-      <w:r>
-        <w:t xml:space="preserve">. En los </w:t>
-      </w:r>
-      <w:proofErr w:type="spellStart"/>
-      <w:r>
-        <w:t>screenshots</w:t>
-      </w:r>
-      <w:proofErr w:type="spellEnd"/>
-      <w:r>
-        <w:t>, se p</w:t>
-      </w:r>
-      <w:r>
-        <w:t>u</w:t>
-      </w:r>
-      <w:r>
-        <w:t xml:space="preserve">eden ver todos los cambios realizados, y </w:t>
-      </w:r>
-      <w:r>
-        <w:t>además</w:t>
-      </w:r>
-      <w:r>
-        <w:t xml:space="preserve"> hemos comprobado que el puerto 443 este escuchando y que </w:t>
-      </w:r>
-      <w:r>
-        <w:t>está</w:t>
-      </w:r>
-      <w:r>
-        <w:t xml:space="preserve"> reservado para el apache2</w:t>
-      </w:r>
-      <w:r>
-        <w:t xml:space="preserve">. Aquí abajo dejo los </w:t>
-      </w:r>
-      <w:proofErr w:type="spellStart"/>
-      <w:r>
-        <w:t>screenshots</w:t>
-      </w:r>
-      <w:proofErr w:type="spellEnd"/>
-      <w:r>
-        <w:t xml:space="preserve"> con la </w:t>
-      </w:r>
-      <w:proofErr w:type="spellStart"/>
-      <w:proofErr w:type="gramStart"/>
-      <w:r>
-        <w:t>configuracion</w:t>
-      </w:r>
-      <w:proofErr w:type="spellEnd"/>
-      <w:r>
-        <w:t xml:space="preserve"> </w:t>
-      </w:r>
-      <w:r>
         <w:t>:</w:t>
       </w:r>
-      <w:proofErr w:type="gramEnd"/>
     </w:p>
     <w:p/>
     <w:p>
@@ -2449,13 +2277,8 @@
     </w:p>
     <w:p/>
     <w:p>
-      <w:proofErr w:type="gramStart"/>
-      <w:r>
-        <w:t>Comentar</w:t>
-      </w:r>
-      <w:proofErr w:type="gramEnd"/>
-      <w:r>
-        <w:t xml:space="preserve"> que hemos probado cambiar el </w:t>
+      <w:r>
+        <w:t xml:space="preserve">Comentar que hemos probado cambiar el </w:t>
       </w:r>
       <w:proofErr w:type="spellStart"/>
       <w:r>
@@ -2523,20 +2346,23 @@
         </w:rPr>
       </w:pPr>
       <w:r>
-        <w:t>Localhost:443</w:t>
-      </w:r>
-    </w:p>
-    <w:p>
-      <w:pPr>
-        <w:rPr>
-          <w:color w:val="C00000"/>
-        </w:rPr>
-      </w:pPr>
-      <w:r>
-        <w:t>Y con ninguno de los anteriores nos funciona correctamente.</w:t>
+        <w:t>l</w:t>
       </w:r>
       <w:bookmarkStart w:id="0" w:name="_GoBack"/>
       <w:bookmarkEnd w:id="0"/>
+      <w:r>
+        <w:t>ocalhost:443</w:t>
+      </w:r>
+    </w:p>
+    <w:p>
+      <w:pPr>
+        <w:rPr>
+          <w:color w:val="C00000"/>
+        </w:rPr>
+      </w:pPr>
+      <w:r>
+        <w:t>Y con ninguno de los anteriores nos funciona correctamente.</w:t>
+      </w:r>
     </w:p>
     <w:p>
       <w:pPr>
@@ -4017,6 +3843,7 @@
     <w:lsdException w:name="HTML Sample" w:semiHidden="1" w:unhideWhenUsed="1"/>
     <w:lsdException w:name="HTML Typewriter" w:semiHidden="1" w:unhideWhenUsed="1"/>
     <w:lsdException w:name="HTML Variable" w:semiHidden="1" w:unhideWhenUsed="1"/>
+    <w:lsdException w:name="Normal Table" w:semiHidden="1" w:unhideWhenUsed="1"/>
     <w:lsdException w:name="annotation subject" w:semiHidden="1" w:unhideWhenUsed="1"/>
     <w:lsdException w:name="No List" w:semiHidden="1" w:unhideWhenUsed="1"/>
     <w:lsdException w:name="Outline List 1" w:semiHidden="1" w:unhideWhenUsed="1"/>
@@ -4061,6 +3888,7 @@
     <w:lsdException w:name="Table Professional" w:semiHidden="1" w:unhideWhenUsed="1"/>
     <w:lsdException w:name="Table Subtle 1" w:semiHidden="1" w:unhideWhenUsed="1"/>
     <w:lsdException w:name="Table Subtle 2" w:semiHidden="1" w:unhideWhenUsed="1"/>
+    <w:lsdException w:name="Table Web 1" w:semiHidden="1" w:unhideWhenUsed="1"/>
     <w:lsdException w:name="Table Web 2" w:semiHidden="1" w:unhideWhenUsed="1"/>
     <w:lsdException w:name="Table Web 3" w:semiHidden="1" w:unhideWhenUsed="1"/>
     <w:lsdException w:name="Balloon Text" w:semiHidden="1" w:unhideWhenUsed="1"/>
@@ -5661,7 +5489,7 @@
 </file>
 
 <file path=customXml/itemProps1.xml><?xml version="1.0" encoding="utf-8"?>
-<ds:datastoreItem xmlns:ds="http://schemas.openxmlformats.org/officeDocument/2006/customXml" ds:itemID="{C35ED147-B4ED-4785-A84F-2D7E1E69357C}">
+<ds:datastoreItem xmlns:ds="http://schemas.openxmlformats.org/officeDocument/2006/customXml" ds:itemID="{382ED119-E019-4657-8067-559FB5AD795A}">
   <ds:schemaRefs>
     <ds:schemaRef ds:uri="http://schemas.openxmlformats.org/officeDocument/2006/bibliography"/>
   </ds:schemaRefs>

</xml_diff>